<commit_message>
Final Lab7. Boy... what an ordeal
</commit_message>
<xml_diff>
--- a/Lab7/ECEN 3002 Lab 7 - Shared Resources.docx
+++ b/Lab7/ECEN 3002 Lab 7 - Shared Resources.docx
@@ -105,8 +105,13 @@
         <w:t xml:space="preserve">: </w:t>
       </w:r>
       <w:r>
-        <w:t>Explore the available mechanisms available in the MicriumOS</w:t>
-      </w:r>
+        <w:t xml:space="preserve">Explore the available mechanisms available in the </w:t>
+      </w:r>
+      <w:proofErr w:type="spellStart"/>
+      <w:r>
+        <w:t>MicriumOS</w:t>
+      </w:r>
+      <w:proofErr w:type="spellEnd"/>
       <w:r>
         <w:t xml:space="preserve"> (such as Semaphores, Mutexes, and Event Flags) for protecting data that is shared between tasks and between a task and an ISR</w:t>
       </w:r>
@@ -234,8 +239,6 @@
       <w:r>
         <w:t>ed</w:t>
       </w:r>
-      <w:bookmarkStart w:id="0" w:name="_GoBack"/>
-      <w:bookmarkEnd w:id="0"/>
       <w:r>
         <w:t xml:space="preserve"> vehicle control system will be constructed</w:t>
       </w:r>
@@ -294,8 +297,13 @@
           <w:tab w:val="left" w:pos="1104"/>
         </w:tabs>
       </w:pPr>
-      <w:r>
-        <w:t xml:space="preserve">MicriumOS Documentation: </w:t>
+      <w:proofErr w:type="spellStart"/>
+      <w:r>
+        <w:t>MicriumOS</w:t>
+      </w:r>
+      <w:proofErr w:type="spellEnd"/>
+      <w:r>
+        <w:t xml:space="preserve"> Documentation: </w:t>
       </w:r>
       <w:hyperlink r:id="rId9" w:history="1">
         <w:r>
@@ -604,12 +612,14 @@
       <w:r>
         <w:t xml:space="preserve">Review the </w:t>
       </w:r>
+      <w:proofErr w:type="spellStart"/>
       <w:r>
         <w:t>Micrium</w:t>
       </w:r>
       <w:r>
         <w:t>OS</w:t>
       </w:r>
+      <w:proofErr w:type="spellEnd"/>
       <w:r>
         <w:t xml:space="preserve"> Documentation</w:t>
       </w:r>
@@ -626,19 +636,18 @@
         </w:numPr>
       </w:pPr>
       <w:r>
-        <w:t>Download and run the SLSTK3402A_</w:t>
-      </w:r>
-      <w:r>
-        <w:t>textdisplay</w:t>
-      </w:r>
-      <w:r>
-        <w:t xml:space="preserve"> Software Example to become familiar with </w:t>
-      </w:r>
-      <w:r>
-        <w:t>API for displaying text on the LCD display</w:t>
-      </w:r>
-      <w:r>
-        <w:t>. Review the pertinent sections of source code to learn how to  display text on the display.</w:t>
+        <w:t>Download and run the SLSTK3402A_textdisplay Software Example to become familiar with API for displaying text on the LCD display</w:t>
+      </w:r>
+      <w:r>
+        <w:t xml:space="preserve">. Review the pertinent sections of source code to learn how </w:t>
+      </w:r>
+      <w:proofErr w:type="gramStart"/>
+      <w:r>
+        <w:t>to  display</w:t>
+      </w:r>
+      <w:proofErr w:type="gramEnd"/>
+      <w:r>
+        <w:t xml:space="preserve"> text on the display.</w:t>
       </w:r>
     </w:p>
     <w:p>
@@ -772,7 +781,15 @@
         </w:numPr>
       </w:pPr>
       <w:r>
-        <w:t>Movement to the far left will signal a hard left turn</w:t>
+        <w:t xml:space="preserve">Movement to the far left will signal a </w:t>
+      </w:r>
+      <w:proofErr w:type="gramStart"/>
+      <w:r>
+        <w:t>hard left</w:t>
+      </w:r>
+      <w:proofErr w:type="gramEnd"/>
+      <w:r>
+        <w:t xml:space="preserve"> turn</w:t>
       </w:r>
     </w:p>
     <w:p>
@@ -784,7 +801,15 @@
         </w:numPr>
       </w:pPr>
       <w:r>
-        <w:t>Movement to the far right will signal a hard right turn</w:t>
+        <w:t xml:space="preserve">Movement to the far right will signal a </w:t>
+      </w:r>
+      <w:proofErr w:type="gramStart"/>
+      <w:r>
+        <w:t>hard right</w:t>
+      </w:r>
+      <w:proofErr w:type="gramEnd"/>
+      <w:r>
+        <w:t xml:space="preserve"> turn</w:t>
       </w:r>
     </w:p>
     <w:p>
@@ -1448,14 +1473,37 @@
       <w:r>
         <w:t xml:space="preserve">Temporarily awaken each task on a periodic basis using </w:t>
       </w:r>
+      <w:proofErr w:type="spellStart"/>
+      <w:proofErr w:type="gramStart"/>
       <w:r>
         <w:t>OSTimeDly</w:t>
       </w:r>
-      <w:r>
-        <w:t>(). Carefully select the value passed in the second parameter to ensure a constant task period.</w:t>
-      </w:r>
-      <w:r>
-        <w:t xml:space="preserve"> Verify with the debugger and/or uc-Probe or SystemView that each task is running at the desired period.</w:t>
+      <w:proofErr w:type="spellEnd"/>
+      <w:r>
+        <w:t>(</w:t>
+      </w:r>
+      <w:proofErr w:type="gramEnd"/>
+      <w:r>
+        <w:t>). Carefully select the value passed in the second parameter to ensure a constant task period.</w:t>
+      </w:r>
+      <w:r>
+        <w:t xml:space="preserve"> Verify with the debugger and/or </w:t>
+      </w:r>
+      <w:proofErr w:type="spellStart"/>
+      <w:r>
+        <w:t>uc</w:t>
+      </w:r>
+      <w:proofErr w:type="spellEnd"/>
+      <w:r>
+        <w:t xml:space="preserve">-Probe or </w:t>
+      </w:r>
+      <w:proofErr w:type="spellStart"/>
+      <w:r>
+        <w:t>SystemView</w:t>
+      </w:r>
+      <w:proofErr w:type="spellEnd"/>
+      <w:r>
+        <w:t xml:space="preserve"> that each task is running at the desired period.</w:t>
       </w:r>
     </w:p>
     <w:p>
@@ -1617,10 +1665,31 @@
         </w:numPr>
       </w:pPr>
       <w:r>
-        <w:t>Add the code to the Speed Setpoint task to pend on the semapho</w:t>
-      </w:r>
-      <w:r>
-        <w:t>re from the button IRQ handlers (replacing any previous call to OSTimeDly() from above).</w:t>
+        <w:t xml:space="preserve">Add the code to the Speed Setpoint task to </w:t>
+      </w:r>
+      <w:proofErr w:type="spellStart"/>
+      <w:r>
+        <w:t>pend</w:t>
+      </w:r>
+      <w:proofErr w:type="spellEnd"/>
+      <w:r>
+        <w:t xml:space="preserve"> on the semapho</w:t>
+      </w:r>
+      <w:r>
+        <w:t xml:space="preserve">re from the button IRQ handlers (replacing any previous call to </w:t>
+      </w:r>
+      <w:proofErr w:type="spellStart"/>
+      <w:proofErr w:type="gramStart"/>
+      <w:r>
+        <w:t>OSTimeDly</w:t>
+      </w:r>
+      <w:proofErr w:type="spellEnd"/>
+      <w:r>
+        <w:t>(</w:t>
+      </w:r>
+      <w:proofErr w:type="gramEnd"/>
+      <w:r>
+        <w:t>) from above).</w:t>
       </w:r>
     </w:p>
     <w:p>
@@ -1816,7 +1885,15 @@
         <w:t>Add the code</w:t>
       </w:r>
       <w:r>
-        <w:t xml:space="preserve"> to pend on the Event Flag designated for the Vehicle Monitor Task</w:t>
+        <w:t xml:space="preserve"> to </w:t>
+      </w:r>
+      <w:proofErr w:type="spellStart"/>
+      <w:r>
+        <w:t>pend</w:t>
+      </w:r>
+      <w:proofErr w:type="spellEnd"/>
+      <w:r>
+        <w:t xml:space="preserve"> on the Event Flag designated for the Vehicle Monitor Task</w:t>
       </w:r>
       <w:r>
         <w:t>.</w:t>
@@ -1951,7 +2028,15 @@
         </w:numPr>
       </w:pPr>
       <w:r>
-        <w:t>Add the code to pend on the Event Flag group designated for the LED Output Task.</w:t>
+        <w:t xml:space="preserve">Add the code to </w:t>
+      </w:r>
+      <w:proofErr w:type="spellStart"/>
+      <w:r>
+        <w:t>pend</w:t>
+      </w:r>
+      <w:proofErr w:type="spellEnd"/>
+      <w:r>
+        <w:t xml:space="preserve"> on the Event Flag group designated for the LED Output Task.</w:t>
       </w:r>
     </w:p>
     <w:p>
@@ -2253,8 +2338,21 @@
           <w:numId w:val="50"/>
         </w:numPr>
       </w:pPr>
-      <w:r>
-        <w:t>Micrium uC-Probe</w:t>
+      <w:proofErr w:type="spellStart"/>
+      <w:r>
+        <w:t>Micrium</w:t>
+      </w:r>
+      <w:proofErr w:type="spellEnd"/>
+      <w:r>
+        <w:t xml:space="preserve"> </w:t>
+      </w:r>
+      <w:proofErr w:type="spellStart"/>
+      <w:r>
+        <w:t>uC</w:t>
+      </w:r>
+      <w:proofErr w:type="spellEnd"/>
+      <w:r>
+        <w:t>-Probe</w:t>
       </w:r>
     </w:p>
     <w:p>
@@ -2266,7 +2364,23 @@
         </w:numPr>
       </w:pPr>
       <w:r>
-        <w:t>Launch the Micrium uC-Probe application</w:t>
+        <w:t xml:space="preserve">Launch the </w:t>
+      </w:r>
+      <w:proofErr w:type="spellStart"/>
+      <w:r>
+        <w:t>Micrium</w:t>
+      </w:r>
+      <w:proofErr w:type="spellEnd"/>
+      <w:r>
+        <w:t xml:space="preserve"> </w:t>
+      </w:r>
+      <w:proofErr w:type="spellStart"/>
+      <w:r>
+        <w:t>uC</w:t>
+      </w:r>
+      <w:proofErr w:type="spellEnd"/>
+      <w:r>
+        <w:t>-Probe application</w:t>
       </w:r>
     </w:p>
     <w:p>
@@ -2281,10 +2395,26 @@
         <w:t xml:space="preserve">Create a new project </w:t>
       </w:r>
       <w:r>
-        <w:t xml:space="preserve">in uC-Probe </w:t>
-      </w:r>
-      <w:r>
-        <w:t>and add the Micrium OS Kernel screen to the project</w:t>
+        <w:t xml:space="preserve">in </w:t>
+      </w:r>
+      <w:proofErr w:type="spellStart"/>
+      <w:r>
+        <w:t>uC</w:t>
+      </w:r>
+      <w:proofErr w:type="spellEnd"/>
+      <w:r>
+        <w:t xml:space="preserve">-Probe </w:t>
+      </w:r>
+      <w:r>
+        <w:t xml:space="preserve">and add the </w:t>
+      </w:r>
+      <w:proofErr w:type="spellStart"/>
+      <w:r>
+        <w:t>Micrium</w:t>
+      </w:r>
+      <w:proofErr w:type="spellEnd"/>
+      <w:r>
+        <w:t xml:space="preserve"> OS Kernel screen to the project</w:t>
       </w:r>
     </w:p>
     <w:p>
@@ -2317,7 +2447,15 @@
         <w:t>Go to the Task(s) tab</w:t>
       </w:r>
       <w:r>
-        <w:t xml:space="preserve"> in uC-Probe</w:t>
+        <w:t xml:space="preserve"> in </w:t>
+      </w:r>
+      <w:proofErr w:type="spellStart"/>
+      <w:r>
+        <w:t>uC</w:t>
+      </w:r>
+      <w:proofErr w:type="spellEnd"/>
+      <w:r>
+        <w:t>-Probe</w:t>
       </w:r>
     </w:p>
     <w:p>
@@ -2371,7 +2509,17 @@
         </w:numPr>
       </w:pPr>
       <w:r>
-        <w:t>Vehicle Monitor Task – Pending on it’s event flag.</w:t>
+        <w:t xml:space="preserve">Vehicle Monitor Task – Pending on </w:t>
+      </w:r>
+      <w:proofErr w:type="spellStart"/>
+      <w:proofErr w:type="gramStart"/>
+      <w:r>
+        <w:t>it’s</w:t>
+      </w:r>
+      <w:proofErr w:type="spellEnd"/>
+      <w:proofErr w:type="gramEnd"/>
+      <w:r>
+        <w:t xml:space="preserve"> event flag.</w:t>
       </w:r>
     </w:p>
     <w:p>
@@ -2383,7 +2531,17 @@
         </w:numPr>
       </w:pPr>
       <w:r>
-        <w:t>LED Output Task – Pending on it’s event flag.</w:t>
+        <w:t xml:space="preserve">LED Output Task – Pending on </w:t>
+      </w:r>
+      <w:proofErr w:type="spellStart"/>
+      <w:proofErr w:type="gramStart"/>
+      <w:r>
+        <w:t>it’s</w:t>
+      </w:r>
+      <w:proofErr w:type="spellEnd"/>
+      <w:proofErr w:type="gramEnd"/>
+      <w:r>
+        <w:t xml:space="preserve"> event flag.</w:t>
       </w:r>
     </w:p>
     <w:p>
@@ -2443,10 +2601,7 @@
         <w:t xml:space="preserve"> Which tasks are awakened?</w:t>
       </w:r>
       <w:r>
-        <w:t xml:space="preserve"> </w:t>
-      </w:r>
-      <w:r>
-        <w:t>Record the number of context switches that occur.</w:t>
+        <w:t xml:space="preserve"> Record the number of context switches that occur.</w:t>
       </w:r>
     </w:p>
     <w:p>
@@ -2484,12 +2639,19 @@
           <w:numId w:val="50"/>
         </w:numPr>
       </w:pPr>
-      <w:r>
-        <w:t xml:space="preserve">Segger </w:t>
-      </w:r>
+      <w:proofErr w:type="spellStart"/>
+      <w:r>
+        <w:t>Segger</w:t>
+      </w:r>
+      <w:proofErr w:type="spellEnd"/>
+      <w:r>
+        <w:t xml:space="preserve"> </w:t>
+      </w:r>
+      <w:proofErr w:type="spellStart"/>
       <w:r>
         <w:t>SystemView</w:t>
       </w:r>
+      <w:proofErr w:type="spellEnd"/>
     </w:p>
     <w:p>
       <w:pPr>
@@ -2500,7 +2662,23 @@
         </w:numPr>
       </w:pPr>
       <w:r>
-        <w:t>Launch the Segger SystemView application</w:t>
+        <w:t xml:space="preserve">Launch the </w:t>
+      </w:r>
+      <w:proofErr w:type="spellStart"/>
+      <w:r>
+        <w:t>Segger</w:t>
+      </w:r>
+      <w:proofErr w:type="spellEnd"/>
+      <w:r>
+        <w:t xml:space="preserve"> </w:t>
+      </w:r>
+      <w:proofErr w:type="spellStart"/>
+      <w:r>
+        <w:t>SystemView</w:t>
+      </w:r>
+      <w:proofErr w:type="spellEnd"/>
+      <w:r>
+        <w:t xml:space="preserve"> application</w:t>
       </w:r>
     </w:p>
     <w:p>
@@ -2799,11 +2977,18 @@
       <w:r>
         <w:t xml:space="preserve">Proper use of </w:t>
       </w:r>
+      <w:proofErr w:type="spellStart"/>
+      <w:proofErr w:type="gramStart"/>
       <w:r>
         <w:t>OSTimeDly</w:t>
       </w:r>
-      <w:r>
-        <w:t xml:space="preserve">() to awaken the task </w:t>
+      <w:proofErr w:type="spellEnd"/>
+      <w:r>
+        <w:t>(</w:t>
+      </w:r>
+      <w:proofErr w:type="gramEnd"/>
+      <w:r>
+        <w:t xml:space="preserve">) to awaken the task </w:t>
       </w:r>
       <w:r>
         <w:t>at a constant periodic rate</w:t>
@@ -3027,11 +3212,18 @@
       <w:r>
         <w:t xml:space="preserve">Proper use of </w:t>
       </w:r>
+      <w:proofErr w:type="spellStart"/>
+      <w:proofErr w:type="gramStart"/>
       <w:r>
         <w:t>OSTimeDly</w:t>
       </w:r>
-      <w:r>
-        <w:t xml:space="preserve">() to awaken the task </w:t>
+      <w:proofErr w:type="spellEnd"/>
+      <w:r>
+        <w:t>(</w:t>
+      </w:r>
+      <w:proofErr w:type="gramEnd"/>
+      <w:r>
+        <w:t xml:space="preserve">) to awaken the task </w:t>
       </w:r>
       <w:r>
         <w:t>at a constant periodic rate</w:t>
@@ -3238,8 +3430,13 @@
           <w:numId w:val="31"/>
         </w:numPr>
       </w:pPr>
-      <w:r>
-        <w:t>uC-Probe Measurements (2 pts)</w:t>
+      <w:proofErr w:type="spellStart"/>
+      <w:r>
+        <w:t>uC</w:t>
+      </w:r>
+      <w:proofErr w:type="spellEnd"/>
+      <w:r>
+        <w:t>-Probe Measurements (2 pts)</w:t>
       </w:r>
     </w:p>
     <w:p>
@@ -3280,8 +3477,21 @@
           <w:numId w:val="31"/>
         </w:numPr>
       </w:pPr>
-      <w:r>
-        <w:t>Segger SystemView Measurements (2 pts)</w:t>
+      <w:proofErr w:type="spellStart"/>
+      <w:r>
+        <w:t>Segger</w:t>
+      </w:r>
+      <w:proofErr w:type="spellEnd"/>
+      <w:r>
+        <w:t xml:space="preserve"> </w:t>
+      </w:r>
+      <w:proofErr w:type="spellStart"/>
+      <w:r>
+        <w:t>SystemView</w:t>
+      </w:r>
+      <w:proofErr w:type="spellEnd"/>
+      <w:r>
+        <w:t xml:space="preserve"> Measurements (2 pts)</w:t>
       </w:r>
     </w:p>
     <w:p>
@@ -3347,7 +3557,15 @@
         </w:numPr>
       </w:pPr>
       <w:r>
-        <w:t xml:space="preserve">Create unit tests for the FIFO accessor functions, using CTest. (2 pts) </w:t>
+        <w:t xml:space="preserve">Create unit tests for the FIFO accessor functions, using </w:t>
+      </w:r>
+      <w:proofErr w:type="spellStart"/>
+      <w:r>
+        <w:t>CTest</w:t>
+      </w:r>
+      <w:proofErr w:type="spellEnd"/>
+      <w:r>
+        <w:t xml:space="preserve">. (2 pts) </w:t>
       </w:r>
     </w:p>
     <w:p>
@@ -3435,6 +3653,406 @@
           <w:color w:val="FF0000"/>
         </w:rPr>
       </w:pPr>
+    </w:p>
+    <w:p>
+      <w:pPr>
+        <w:rPr>
+          <w:color w:val="FF0000"/>
+        </w:rPr>
+      </w:pPr>
+    </w:p>
+    <w:p>
+      <w:pPr>
+        <w:rPr>
+          <w:color w:val="FF0000"/>
+        </w:rPr>
+      </w:pPr>
+      <w:r>
+        <w:rPr>
+          <w:color w:val="FF0000"/>
+        </w:rPr>
+        <w:t>"${</w:t>
+      </w:r>
+      <w:proofErr w:type="spellStart"/>
+      <w:r>
+        <w:rPr>
+          <w:color w:val="FF0000"/>
+        </w:rPr>
+        <w:t>StudioSdkPath</w:t>
+      </w:r>
+      <w:proofErr w:type="spellEnd"/>
+      <w:r>
+        <w:rPr>
+          <w:color w:val="FF0000"/>
+        </w:rPr>
+        <w:t>}/platform/service/</w:t>
+      </w:r>
+      <w:proofErr w:type="spellStart"/>
+      <w:r>
+        <w:rPr>
+          <w:color w:val="FF0000"/>
+        </w:rPr>
+        <w:t>sleeptimer</w:t>
+      </w:r>
+      <w:proofErr w:type="spellEnd"/>
+      <w:r>
+        <w:rPr>
+          <w:color w:val="FF0000"/>
+        </w:rPr>
+        <w:t>/config"</w:t>
+      </w:r>
+    </w:p>
+    <w:p>
+      <w:pPr>
+        <w:rPr>
+          <w:color w:val="FF0000"/>
+        </w:rPr>
+      </w:pPr>
+      <w:r>
+        <w:rPr>
+          <w:color w:val="FF0000"/>
+        </w:rPr>
+        <w:t>"${</w:t>
+      </w:r>
+      <w:proofErr w:type="spellStart"/>
+      <w:r>
+        <w:rPr>
+          <w:color w:val="FF0000"/>
+        </w:rPr>
+        <w:t>StudioSdkPath</w:t>
+      </w:r>
+      <w:proofErr w:type="spellEnd"/>
+      <w:r>
+        <w:rPr>
+          <w:color w:val="FF0000"/>
+        </w:rPr>
+        <w:t>}/platform/service/</w:t>
+      </w:r>
+      <w:proofErr w:type="spellStart"/>
+      <w:r>
+        <w:rPr>
+          <w:color w:val="FF0000"/>
+        </w:rPr>
+        <w:t>sleeptimer</w:t>
+      </w:r>
+      <w:proofErr w:type="spellEnd"/>
+      <w:r>
+        <w:rPr>
+          <w:color w:val="FF0000"/>
+        </w:rPr>
+        <w:t>/</w:t>
+      </w:r>
+      <w:proofErr w:type="spellStart"/>
+      <w:r>
+        <w:rPr>
+          <w:color w:val="FF0000"/>
+        </w:rPr>
+        <w:t>inc</w:t>
+      </w:r>
+      <w:proofErr w:type="spellEnd"/>
+      <w:r>
+        <w:rPr>
+          <w:color w:val="FF0000"/>
+        </w:rPr>
+        <w:t>"</w:t>
+      </w:r>
+    </w:p>
+    <w:p>
+      <w:pPr>
+        <w:rPr>
+          <w:color w:val="FF0000"/>
+        </w:rPr>
+      </w:pPr>
+      <w:r>
+        <w:rPr>
+          <w:color w:val="FF0000"/>
+        </w:rPr>
+        <w:t>"${</w:t>
+      </w:r>
+      <w:proofErr w:type="spellStart"/>
+      <w:r>
+        <w:rPr>
+          <w:color w:val="FF0000"/>
+        </w:rPr>
+        <w:t>StudioSdkPath</w:t>
+      </w:r>
+      <w:proofErr w:type="spellEnd"/>
+      <w:r>
+        <w:rPr>
+          <w:color w:val="FF0000"/>
+        </w:rPr>
+        <w:t>}/platform/service/</w:t>
+      </w:r>
+      <w:proofErr w:type="spellStart"/>
+      <w:r>
+        <w:rPr>
+          <w:color w:val="FF0000"/>
+        </w:rPr>
+        <w:t>sleeptimer</w:t>
+      </w:r>
+      <w:proofErr w:type="spellEnd"/>
+      <w:r>
+        <w:rPr>
+          <w:color w:val="FF0000"/>
+        </w:rPr>
+        <w:t>/</w:t>
+      </w:r>
+      <w:proofErr w:type="spellStart"/>
+      <w:r>
+        <w:rPr>
+          <w:color w:val="FF0000"/>
+        </w:rPr>
+        <w:t>src</w:t>
+      </w:r>
+      <w:proofErr w:type="spellEnd"/>
+      <w:r>
+        <w:rPr>
+          <w:color w:val="FF0000"/>
+        </w:rPr>
+        <w:t>"</w:t>
+      </w:r>
+    </w:p>
+    <w:p>
+      <w:pPr>
+        <w:rPr>
+          <w:color w:val="FF0000"/>
+        </w:rPr>
+      </w:pPr>
+      <w:r>
+        <w:rPr>
+          <w:color w:val="FF0000"/>
+        </w:rPr>
+        <w:t>"${</w:t>
+      </w:r>
+      <w:proofErr w:type="spellStart"/>
+      <w:r>
+        <w:rPr>
+          <w:color w:val="FF0000"/>
+        </w:rPr>
+        <w:t>StudioSdkPath</w:t>
+      </w:r>
+      <w:proofErr w:type="spellEnd"/>
+      <w:r>
+        <w:rPr>
+          <w:color w:val="FF0000"/>
+        </w:rPr>
+        <w:t>}/platform/common/</w:t>
+      </w:r>
+      <w:proofErr w:type="spellStart"/>
+      <w:r>
+        <w:rPr>
+          <w:color w:val="FF0000"/>
+        </w:rPr>
+        <w:t>inc</w:t>
+      </w:r>
+      <w:proofErr w:type="spellEnd"/>
+      <w:r>
+        <w:rPr>
+          <w:color w:val="FF0000"/>
+        </w:rPr>
+        <w:t>"</w:t>
+      </w:r>
+    </w:p>
+    <w:p>
+      <w:pPr>
+        <w:rPr>
+          <w:color w:val="FF0000"/>
+        </w:rPr>
+      </w:pPr>
+    </w:p>
+    <w:p>
+      <w:pPr>
+        <w:rPr>
+          <w:color w:val="FF0000"/>
+        </w:rPr>
+      </w:pPr>
+      <w:r>
+        <w:rPr>
+          <w:color w:val="FF0000"/>
+        </w:rPr>
+        <w:t>"${</w:t>
+      </w:r>
+      <w:proofErr w:type="spellStart"/>
+      <w:r>
+        <w:rPr>
+          <w:color w:val="FF0000"/>
+        </w:rPr>
+        <w:t>StudioSdkPath</w:t>
+      </w:r>
+      <w:proofErr w:type="spellEnd"/>
+      <w:r>
+        <w:rPr>
+          <w:color w:val="FF0000"/>
+        </w:rPr>
+        <w:t>}/platform/service/</w:t>
+      </w:r>
+      <w:proofErr w:type="spellStart"/>
+      <w:r>
+        <w:rPr>
+          <w:color w:val="FF0000"/>
+        </w:rPr>
+        <w:t>sleeptimer</w:t>
+      </w:r>
+      <w:proofErr w:type="spellEnd"/>
+      <w:r>
+        <w:rPr>
+          <w:color w:val="FF0000"/>
+        </w:rPr>
+        <w:t>/config"</w:t>
+      </w:r>
+    </w:p>
+    <w:p>
+      <w:pPr>
+        <w:rPr>
+          <w:color w:val="FF0000"/>
+        </w:rPr>
+      </w:pPr>
+      <w:r>
+        <w:rPr>
+          <w:color w:val="FF0000"/>
+        </w:rPr>
+        <w:t>"${</w:t>
+      </w:r>
+      <w:proofErr w:type="spellStart"/>
+      <w:r>
+        <w:rPr>
+          <w:color w:val="FF0000"/>
+        </w:rPr>
+        <w:t>StudioSdkPath</w:t>
+      </w:r>
+      <w:proofErr w:type="spellEnd"/>
+      <w:r>
+        <w:rPr>
+          <w:color w:val="FF0000"/>
+        </w:rPr>
+        <w:t>}/platform/service/</w:t>
+      </w:r>
+      <w:proofErr w:type="spellStart"/>
+      <w:r>
+        <w:rPr>
+          <w:color w:val="FF0000"/>
+        </w:rPr>
+        <w:t>sleeptimer</w:t>
+      </w:r>
+      <w:proofErr w:type="spellEnd"/>
+      <w:r>
+        <w:rPr>
+          <w:color w:val="FF0000"/>
+        </w:rPr>
+        <w:t>/</w:t>
+      </w:r>
+      <w:proofErr w:type="spellStart"/>
+      <w:r>
+        <w:rPr>
+          <w:color w:val="FF0000"/>
+        </w:rPr>
+        <w:t>inc</w:t>
+      </w:r>
+      <w:proofErr w:type="spellEnd"/>
+      <w:r>
+        <w:rPr>
+          <w:color w:val="FF0000"/>
+        </w:rPr>
+        <w:t>"</w:t>
+      </w:r>
+    </w:p>
+    <w:p>
+      <w:pPr>
+        <w:rPr>
+          <w:color w:val="FF0000"/>
+        </w:rPr>
+      </w:pPr>
+      <w:r>
+        <w:rPr>
+          <w:color w:val="FF0000"/>
+        </w:rPr>
+        <w:t>"${</w:t>
+      </w:r>
+      <w:proofErr w:type="spellStart"/>
+      <w:r>
+        <w:rPr>
+          <w:color w:val="FF0000"/>
+        </w:rPr>
+        <w:t>StudioSdkPath</w:t>
+      </w:r>
+      <w:proofErr w:type="spellEnd"/>
+      <w:r>
+        <w:rPr>
+          <w:color w:val="FF0000"/>
+        </w:rPr>
+        <w:t>}/platform/service/</w:t>
+      </w:r>
+      <w:proofErr w:type="spellStart"/>
+      <w:r>
+        <w:rPr>
+          <w:color w:val="FF0000"/>
+        </w:rPr>
+        <w:t>sleeptimer</w:t>
+      </w:r>
+      <w:proofErr w:type="spellEnd"/>
+      <w:r>
+        <w:rPr>
+          <w:color w:val="FF0000"/>
+        </w:rPr>
+        <w:t>/</w:t>
+      </w:r>
+      <w:proofErr w:type="spellStart"/>
+      <w:r>
+        <w:rPr>
+          <w:color w:val="FF0000"/>
+        </w:rPr>
+        <w:t>src</w:t>
+      </w:r>
+      <w:proofErr w:type="spellEnd"/>
+      <w:r>
+        <w:rPr>
+          <w:color w:val="FF0000"/>
+        </w:rPr>
+        <w:t>"</w:t>
+      </w:r>
+    </w:p>
+    <w:p>
+      <w:pPr>
+        <w:rPr>
+          <w:color w:val="FF0000"/>
+        </w:rPr>
+      </w:pPr>
+      <w:r>
+        <w:rPr>
+          <w:color w:val="FF0000"/>
+        </w:rPr>
+        <w:t>"${</w:t>
+      </w:r>
+      <w:proofErr w:type="spellStart"/>
+      <w:r>
+        <w:rPr>
+          <w:color w:val="FF0000"/>
+        </w:rPr>
+        <w:t>StudioSdkPath</w:t>
+      </w:r>
+      <w:proofErr w:type="spellEnd"/>
+      <w:r>
+        <w:rPr>
+          <w:color w:val="FF0000"/>
+        </w:rPr>
+        <w:t>}/platform/common/</w:t>
+      </w:r>
+      <w:proofErr w:type="spellStart"/>
+      <w:r>
+        <w:rPr>
+          <w:color w:val="FF0000"/>
+        </w:rPr>
+        <w:t>inc</w:t>
+      </w:r>
+      <w:proofErr w:type="spellEnd"/>
+      <w:r>
+        <w:rPr>
+          <w:color w:val="FF0000"/>
+        </w:rPr>
+        <w:t>"</w:t>
+      </w:r>
+      <w:bookmarkStart w:id="0" w:name="_GoBack"/>
+      <w:bookmarkEnd w:id="0"/>
     </w:p>
     <w:sectPr>
       <w:pgSz w:w="12240" w:h="15840"/>
@@ -8172,7 +8790,7 @@
     </w:rPrDefault>
     <w:pPrDefault/>
   </w:docDefaults>
-  <w:latentStyles w:defLockedState="0" w:defUIPriority="99" w:defSemiHidden="0" w:defUnhideWhenUsed="0" w:defQFormat="0" w:count="377">
+  <w:latentStyles w:defLockedState="0" w:defUIPriority="99" w:defSemiHidden="0" w:defUnhideWhenUsed="0" w:defQFormat="0" w:count="376">
     <w:lsdException w:name="Normal" w:uiPriority="0" w:qFormat="1"/>
     <w:lsdException w:name="heading 1" w:uiPriority="9" w:qFormat="1"/>
     <w:lsdException w:name="heading 2" w:semiHidden="1" w:uiPriority="9" w:unhideWhenUsed="1" w:qFormat="1"/>
@@ -8320,8 +8938,11 @@
     <w:lsdException w:name="Table 3D effects 3" w:semiHidden="1" w:unhideWhenUsed="1"/>
     <w:lsdException w:name="Table Contemporary" w:semiHidden="1" w:unhideWhenUsed="1"/>
     <w:lsdException w:name="Table Elegant" w:semiHidden="1" w:unhideWhenUsed="1"/>
+    <w:lsdException w:name="Table Professional" w:semiHidden="1" w:unhideWhenUsed="1"/>
     <w:lsdException w:name="Table Subtle 1" w:semiHidden="1" w:unhideWhenUsed="1"/>
     <w:lsdException w:name="Table Subtle 2" w:semiHidden="1" w:unhideWhenUsed="1"/>
+    <w:lsdException w:name="Table Web 1" w:semiHidden="1" w:unhideWhenUsed="1"/>
+    <w:lsdException w:name="Table Web 2" w:semiHidden="1" w:unhideWhenUsed="1"/>
     <w:lsdException w:name="Table Web 3" w:semiHidden="1" w:unhideWhenUsed="1"/>
     <w:lsdException w:name="Balloon Text" w:semiHidden="1" w:unhideWhenUsed="1"/>
     <w:lsdException w:name="Table Grid" w:uiPriority="39"/>
@@ -8546,7 +9167,6 @@
     <w:lsdException w:name="Hashtag" w:semiHidden="1" w:unhideWhenUsed="1"/>
     <w:lsdException w:name="Unresolved Mention" w:semiHidden="1" w:unhideWhenUsed="1"/>
     <w:lsdException w:name="Smart Link" w:semiHidden="1" w:unhideWhenUsed="1"/>
-    <w:lsdException w:name="Smart Link Error" w:semiHidden="1" w:unhideWhenUsed="1"/>
   </w:latentStyles>
   <w:style w:type="paragraph" w:default="1" w:styleId="Normal">
     <w:name w:val="Normal"/>
@@ -9022,7 +9642,7 @@
 </file>
 
 <file path=customXml/itemProps1.xml><?xml version="1.0" encoding="utf-8"?>
-<ds:datastoreItem xmlns:ds="http://schemas.openxmlformats.org/officeDocument/2006/customXml" ds:itemID="{04006238-1011-4548-AEDC-64232FB387BE}">
+<ds:datastoreItem xmlns:ds="http://schemas.openxmlformats.org/officeDocument/2006/customXml" ds:itemID="{CFBBC7F4-F1E8-F14A-9D26-06DD1DE7908A}">
   <ds:schemaRefs>
     <ds:schemaRef ds:uri="http://schemas.openxmlformats.org/officeDocument/2006/bibliography"/>
   </ds:schemaRefs>

</xml_diff>